<commit_message>
updated outline / add exon locations
</commit_message>
<xml_diff>
--- a/Outline_Notes/2024_Capstone_Project_Outline.docx
+++ b/Outline_Notes/2024_Capstone_Project_Outline.docx
@@ -1185,7 +1185,7 @@
       <w:r>
         <w:t xml:space="preserve"> </w:t>
       </w:r>
-      <w:hyperlink r:id="rId15" w:history="1">
+      <w:hyperlink r:id="rId15" w:anchor="v4" w:history="1">
         <w:r>
           <w:rPr>
             <w:rStyle w:val="Hyperlink"/>
@@ -1309,6 +1309,87 @@
         <w:t>Choose an annotation, download the data (or a chromosomes worth if applicable). Write a function that will extract out all variants for a user-specified region (e.g. chr1:5000000-6000000).</w:t>
       </w:r>
     </w:p>
+    <w:p>
+      <w:r>
+        <w:br w:type="page"/>
+      </w:r>
+    </w:p>
+    <w:p>
+      <w:pPr>
+        <w:rPr>
+          <w:b/>
+          <w:bCs/>
+        </w:rPr>
+      </w:pPr>
+      <w:r>
+        <w:rPr>
+          <w:b/>
+          <w:bCs/>
+        </w:rPr>
+        <w:lastRenderedPageBreak/>
+        <w:t>07/22/2024</w:t>
+      </w:r>
+    </w:p>
+    <w:p>
+      <w:r>
+        <w:t>Review progress from last week.</w:t>
+      </w:r>
+    </w:p>
+    <w:p>
+      <w:pPr>
+        <w:pStyle w:val="ListParagraph"/>
+        <w:numPr>
+          <w:ilvl w:val="0"/>
+          <w:numId w:val="6"/>
+        </w:numPr>
+      </w:pPr>
+      <w:r>
+        <w:t>Summarize the information from ClinVar. How will you extract the data that you need from it.? What columns/annotation do you wish to capture?</w:t>
+      </w:r>
+    </w:p>
+    <w:p>
+      <w:pPr>
+        <w:pStyle w:val="ListParagraph"/>
+        <w:numPr>
+          <w:ilvl w:val="0"/>
+          <w:numId w:val="6"/>
+        </w:numPr>
+      </w:pPr>
+      <w:r>
+        <w:t>Which annotations can we get out of VEP? Which can we not?  Is there an R/Bioconnector packages that we can use?  Does it stay up-to-date?</w:t>
+      </w:r>
+    </w:p>
+    <w:p>
+      <w:pPr>
+        <w:pStyle w:val="ListParagraph"/>
+        <w:numPr>
+          <w:ilvl w:val="0"/>
+          <w:numId w:val="6"/>
+        </w:numPr>
+      </w:pPr>
+      <w:r>
+        <w:t>How did you writing a function to extract the data you needed from the annotation of choice?</w:t>
+      </w:r>
+    </w:p>
+    <w:p>
+      <w:pPr>
+        <w:pStyle w:val="ListParagraph"/>
+        <w:numPr>
+          <w:ilvl w:val="0"/>
+          <w:numId w:val="6"/>
+        </w:numPr>
+      </w:pPr>
+      <w:r>
+        <w:t>Have you been able to clone the github directory to your local machine?</w:t>
+      </w:r>
+    </w:p>
+    <w:p/>
+    <w:p>
+      <w:r>
+        <w:t>I copied an RDS file to Resources/ that contains the coding regions start and end sites for most genes of interest. You can load it in R using regions &lt;- readRDS(&lt;file&gt;)</w:t>
+      </w:r>
+    </w:p>
+    <w:p/>
     <w:sectPr>
       <w:pgSz w:w="12240" w:h="15840"/>
       <w:pgMar w:top="1440" w:right="1440" w:bottom="1440" w:left="1440" w:header="720" w:footer="720" w:gutter="0"/>
@@ -1503,6 +1584,95 @@
     </w:lvl>
   </w:abstractNum>
   <w:abstractNum w:abstractNumId="2" w15:restartNumberingAfterBreak="0">
+    <w:nsid w:val="174314FD"/>
+    <w:multiLevelType w:val="hybridMultilevel"/>
+    <w:tmpl w:val="FF6C77B8"/>
+    <w:lvl w:ilvl="0" w:tplc="DC401842">
+      <w:start w:val="1"/>
+      <w:numFmt w:val="upperLetter"/>
+      <w:lvlText w:val="%1)"/>
+      <w:lvlJc w:val="left"/>
+      <w:pPr>
+        <w:ind w:left="720" w:hanging="360"/>
+      </w:pPr>
+      <w:rPr>
+        <w:rFonts w:hint="default"/>
+      </w:rPr>
+    </w:lvl>
+    <w:lvl w:ilvl="1" w:tplc="04090019" w:tentative="1">
+      <w:start w:val="1"/>
+      <w:numFmt w:val="lowerLetter"/>
+      <w:lvlText w:val="%2."/>
+      <w:lvlJc w:val="left"/>
+      <w:pPr>
+        <w:ind w:left="1440" w:hanging="360"/>
+      </w:pPr>
+    </w:lvl>
+    <w:lvl w:ilvl="2" w:tplc="0409001B" w:tentative="1">
+      <w:start w:val="1"/>
+      <w:numFmt w:val="lowerRoman"/>
+      <w:lvlText w:val="%3."/>
+      <w:lvlJc w:val="right"/>
+      <w:pPr>
+        <w:ind w:left="2160" w:hanging="180"/>
+      </w:pPr>
+    </w:lvl>
+    <w:lvl w:ilvl="3" w:tplc="0409000F" w:tentative="1">
+      <w:start w:val="1"/>
+      <w:numFmt w:val="decimal"/>
+      <w:lvlText w:val="%4."/>
+      <w:lvlJc w:val="left"/>
+      <w:pPr>
+        <w:ind w:left="2880" w:hanging="360"/>
+      </w:pPr>
+    </w:lvl>
+    <w:lvl w:ilvl="4" w:tplc="04090019" w:tentative="1">
+      <w:start w:val="1"/>
+      <w:numFmt w:val="lowerLetter"/>
+      <w:lvlText w:val="%5."/>
+      <w:lvlJc w:val="left"/>
+      <w:pPr>
+        <w:ind w:left="3600" w:hanging="360"/>
+      </w:pPr>
+    </w:lvl>
+    <w:lvl w:ilvl="5" w:tplc="0409001B" w:tentative="1">
+      <w:start w:val="1"/>
+      <w:numFmt w:val="lowerRoman"/>
+      <w:lvlText w:val="%6."/>
+      <w:lvlJc w:val="right"/>
+      <w:pPr>
+        <w:ind w:left="4320" w:hanging="180"/>
+      </w:pPr>
+    </w:lvl>
+    <w:lvl w:ilvl="6" w:tplc="0409000F" w:tentative="1">
+      <w:start w:val="1"/>
+      <w:numFmt w:val="decimal"/>
+      <w:lvlText w:val="%7."/>
+      <w:lvlJc w:val="left"/>
+      <w:pPr>
+        <w:ind w:left="5040" w:hanging="360"/>
+      </w:pPr>
+    </w:lvl>
+    <w:lvl w:ilvl="7" w:tplc="04090019" w:tentative="1">
+      <w:start w:val="1"/>
+      <w:numFmt w:val="lowerLetter"/>
+      <w:lvlText w:val="%8."/>
+      <w:lvlJc w:val="left"/>
+      <w:pPr>
+        <w:ind w:left="5760" w:hanging="360"/>
+      </w:pPr>
+    </w:lvl>
+    <w:lvl w:ilvl="8" w:tplc="0409001B" w:tentative="1">
+      <w:start w:val="1"/>
+      <w:numFmt w:val="lowerRoman"/>
+      <w:lvlText w:val="%9."/>
+      <w:lvlJc w:val="right"/>
+      <w:pPr>
+        <w:ind w:left="6480" w:hanging="180"/>
+      </w:pPr>
+    </w:lvl>
+  </w:abstractNum>
+  <w:abstractNum w:abstractNumId="3" w15:restartNumberingAfterBreak="0">
     <w:nsid w:val="524C6D56"/>
     <w:multiLevelType w:val="hybridMultilevel"/>
     <w:tmpl w:val="0FDA7C56"/>
@@ -1591,7 +1761,7 @@
       </w:pPr>
     </w:lvl>
   </w:abstractNum>
-  <w:abstractNum w:abstractNumId="3" w15:restartNumberingAfterBreak="0">
+  <w:abstractNum w:abstractNumId="4" w15:restartNumberingAfterBreak="0">
     <w:nsid w:val="5FFD27FC"/>
     <w:multiLevelType w:val="hybridMultilevel"/>
     <w:tmpl w:val="0DD03EDC"/>
@@ -1680,7 +1850,7 @@
       </w:pPr>
     </w:lvl>
   </w:abstractNum>
-  <w:abstractNum w:abstractNumId="4" w15:restartNumberingAfterBreak="0">
+  <w:abstractNum w:abstractNumId="5" w15:restartNumberingAfterBreak="0">
     <w:nsid w:val="70E71A57"/>
     <w:multiLevelType w:val="hybridMultilevel"/>
     <w:tmpl w:val="479A2BDC"/>
@@ -1771,7 +1941,7 @@
     </w:lvl>
   </w:abstractNum>
   <w:num w:numId="1" w16cid:durableId="1596281284">
-    <w:abstractNumId w:val="3"/>
+    <w:abstractNumId w:val="4"/>
   </w:num>
   <w:num w:numId="2" w16cid:durableId="547959881">
     <w:abstractNumId w:val="0"/>
@@ -1780,9 +1950,12 @@
     <w:abstractNumId w:val="1"/>
   </w:num>
   <w:num w:numId="4" w16cid:durableId="294021458">
-    <w:abstractNumId w:val="4"/>
+    <w:abstractNumId w:val="5"/>
   </w:num>
   <w:num w:numId="5" w16cid:durableId="1992706973">
+    <w:abstractNumId w:val="3"/>
+  </w:num>
+  <w:num w:numId="6" w16cid:durableId="277108974">
     <w:abstractNumId w:val="2"/>
   </w:num>
 </w:numbering>

</xml_diff>

<commit_message>
Todos for week 2
</commit_message>
<xml_diff>
--- a/Outline_Notes/2024_Capstone_Project_Outline.docx
+++ b/Outline_Notes/2024_Capstone_Project_Outline.docx
@@ -93,8 +93,13 @@
       <w:r>
         <w:t xml:space="preserve">In our current paper we used the groundwork of </w:t>
       </w:r>
-      <w:r>
-        <w:t xml:space="preserve">Pejever et al. </w:t>
+      <w:proofErr w:type="spellStart"/>
+      <w:r>
+        <w:t>Pejever</w:t>
+      </w:r>
+      <w:proofErr w:type="spellEnd"/>
+      <w:r>
+        <w:t xml:space="preserve"> et al. </w:t>
       </w:r>
       <w:r>
         <w:t xml:space="preserve">to do this </w:t>
@@ -139,7 +144,15 @@
         <w:t>a</w:t>
       </w:r>
       <w:r>
-        <w:t xml:space="preserve">n R package or RShiny module that can </w:t>
+        <w:t xml:space="preserve">n R package or </w:t>
+      </w:r>
+      <w:proofErr w:type="spellStart"/>
+      <w:r>
+        <w:t>RShiny</w:t>
+      </w:r>
+      <w:proofErr w:type="spellEnd"/>
+      <w:r>
+        <w:t xml:space="preserve"> module that can </w:t>
       </w:r>
       <w:r>
         <w:t xml:space="preserve">be used by any </w:t>
@@ -210,9 +223,11 @@
           <w:numId w:val="2"/>
         </w:numPr>
       </w:pPr>
+      <w:proofErr w:type="spellStart"/>
       <w:r>
         <w:t>GnomAD</w:t>
       </w:r>
+      <w:proofErr w:type="spellEnd"/>
     </w:p>
     <w:p>
       <w:pPr>
@@ -252,9 +267,11 @@
           <w:numId w:val="2"/>
         </w:numPr>
       </w:pPr>
+      <w:proofErr w:type="spellStart"/>
       <w:r>
         <w:t>BayesDel</w:t>
       </w:r>
+      <w:proofErr w:type="spellEnd"/>
     </w:p>
     <w:p>
       <w:pPr>
@@ -264,9 +281,11 @@
           <w:numId w:val="2"/>
         </w:numPr>
       </w:pPr>
+      <w:proofErr w:type="spellStart"/>
       <w:r>
         <w:t>AlphaMissense</w:t>
       </w:r>
+      <w:proofErr w:type="spellEnd"/>
     </w:p>
     <w:p>
       <w:pPr>
@@ -276,9 +295,11 @@
           <w:numId w:val="2"/>
         </w:numPr>
       </w:pPr>
+      <w:proofErr w:type="spellStart"/>
       <w:r>
         <w:t>ClinVar</w:t>
       </w:r>
+      <w:proofErr w:type="spellEnd"/>
       <w:r>
         <w:t xml:space="preserve"> (other? HGMD</w:t>
       </w:r>
@@ -300,8 +321,13 @@
       <w:r>
         <w:t xml:space="preserve">ode to classify variants as benign / </w:t>
       </w:r>
-      <w:r>
-        <w:t>vus / pathogenic</w:t>
+      <w:proofErr w:type="spellStart"/>
+      <w:r>
+        <w:t>vus</w:t>
+      </w:r>
+      <w:proofErr w:type="spellEnd"/>
+      <w:r>
+        <w:t xml:space="preserve"> / pathogenic</w:t>
       </w:r>
     </w:p>
     <w:p>
@@ -498,16 +524,37 @@
         <w:t xml:space="preserve"> </w:t>
       </w:r>
       <w:r>
-        <w:t>Create code and object to use ClinVar and Gnom</w:t>
+        <w:t xml:space="preserve">Create code and object to use </w:t>
+      </w:r>
+      <w:proofErr w:type="spellStart"/>
+      <w:r>
+        <w:t>ClinVar</w:t>
+      </w:r>
+      <w:proofErr w:type="spellEnd"/>
+      <w:r>
+        <w:t xml:space="preserve"> and </w:t>
+      </w:r>
+      <w:proofErr w:type="spellStart"/>
+      <w:r>
+        <w:t>Gnom</w:t>
       </w:r>
       <w:r>
         <w:t>AD</w:t>
       </w:r>
+      <w:proofErr w:type="spellEnd"/>
       <w:r>
         <w:t xml:space="preserve"> information to </w:t>
       </w:r>
       <w:r>
-        <w:t>define a variant as benign, uncertain (vus), or pathogenic.</w:t>
+        <w:t>define a variant as benign, uncertain (</w:t>
+      </w:r>
+      <w:proofErr w:type="spellStart"/>
+      <w:r>
+        <w:t>vus</w:t>
+      </w:r>
+      <w:proofErr w:type="spellEnd"/>
+      <w:r>
+        <w:t>), or pathogenic.</w:t>
       </w:r>
     </w:p>
     <w:p>
@@ -707,11 +754,24 @@
           <w:numId w:val="3"/>
         </w:numPr>
       </w:pPr>
-      <w:r>
-        <w:t xml:space="preserve">GnomadAF, </w:t>
-      </w:r>
-      <w:r>
-        <w:t xml:space="preserve">annotation scores, predicted pathogenicity, clinvar info, P/U/B classification, </w:t>
+      <w:proofErr w:type="spellStart"/>
+      <w:r>
+        <w:t>GnomadAF</w:t>
+      </w:r>
+      <w:proofErr w:type="spellEnd"/>
+      <w:r>
+        <w:t xml:space="preserve">, </w:t>
+      </w:r>
+      <w:r>
+        <w:t xml:space="preserve">annotation scores, predicted pathogenicity, </w:t>
+      </w:r>
+      <w:proofErr w:type="spellStart"/>
+      <w:r>
+        <w:t>clinvar</w:t>
+      </w:r>
+      <w:proofErr w:type="spellEnd"/>
+      <w:r>
+        <w:t xml:space="preserve"> info, P/U/B classification, </w:t>
       </w:r>
       <w:r>
         <w:t xml:space="preserve">prediction </w:t>
@@ -791,7 +851,15 @@
         </w:rPr>
       </w:pPr>
       <w:r>
-        <w:t>Create an RShiny dashboard that would allow them to enter the list of genes.</w:t>
+        <w:t xml:space="preserve">Create an </w:t>
+      </w:r>
+      <w:proofErr w:type="spellStart"/>
+      <w:r>
+        <w:t>RShiny</w:t>
+      </w:r>
+      <w:proofErr w:type="spellEnd"/>
+      <w:r>
+        <w:t xml:space="preserve"> dashboard that would allow them to enter the list of genes.</w:t>
       </w:r>
     </w:p>
     <w:p>
@@ -841,7 +909,15 @@
         <w:t xml:space="preserve">If analyses are performed on the app, then we could keep the gene list / disease fix and then </w:t>
       </w:r>
       <w:r>
-        <w:t>examine clinvar for new info and perform the analysis again.  Thus should think about version control and easy automation for updates.</w:t>
+        <w:t xml:space="preserve">examine </w:t>
+      </w:r>
+      <w:proofErr w:type="spellStart"/>
+      <w:r>
+        <w:t>clinvar</w:t>
+      </w:r>
+      <w:proofErr w:type="spellEnd"/>
+      <w:r>
+        <w:t xml:space="preserve"> for new info and perform the analysis again.  Thus should think about version control and easy automation for updates.</w:t>
       </w:r>
       <w:r>
         <w:br/>
@@ -1061,6 +1137,7 @@
         </w:numPr>
         <w:ind w:left="810"/>
       </w:pPr>
+      <w:proofErr w:type="spellStart"/>
       <w:r>
         <w:rPr>
           <w:b/>
@@ -1068,6 +1145,7 @@
         </w:rPr>
         <w:t>BayesDel</w:t>
       </w:r>
+      <w:proofErr w:type="spellEnd"/>
       <w:r>
         <w:t xml:space="preserve">: </w:t>
       </w:r>
@@ -1106,7 +1184,15 @@
         <w:ind w:left="810"/>
       </w:pPr>
       <w:r>
-        <w:t>Note these variants’ coordinates are hg19. They will need to be converted to hg38. This is done via a program called LiftOver (there is likely an R/Bioconductor package that can do it)</w:t>
+        <w:t xml:space="preserve">Note these variants’ coordinates are hg19. They will need to be converted to hg38. This is done via a program called </w:t>
+      </w:r>
+      <w:proofErr w:type="spellStart"/>
+      <w:r>
+        <w:t>LiftOver</w:t>
+      </w:r>
+      <w:proofErr w:type="spellEnd"/>
+      <w:r>
+        <w:t xml:space="preserve"> (there is likely an R/Bioconductor package that can do it)</w:t>
       </w:r>
     </w:p>
     <w:p>
@@ -1124,6 +1210,7 @@
         </w:numPr>
         <w:ind w:left="810"/>
       </w:pPr>
+      <w:proofErr w:type="spellStart"/>
       <w:r>
         <w:rPr>
           <w:b/>
@@ -1131,6 +1218,7 @@
         </w:rPr>
         <w:t>AlphaMissense</w:t>
       </w:r>
+      <w:proofErr w:type="spellEnd"/>
       <w:r>
         <w:t xml:space="preserve">: </w:t>
       </w:r>
@@ -1172,6 +1260,7 @@
       <w:r>
         <w:tab/>
       </w:r>
+      <w:proofErr w:type="spellStart"/>
       <w:r>
         <w:rPr>
           <w:b/>
@@ -1179,6 +1268,7 @@
         </w:rPr>
         <w:t>GnomAD</w:t>
       </w:r>
+      <w:proofErr w:type="spellEnd"/>
       <w:r>
         <w:t>:</w:t>
       </w:r>
@@ -1206,6 +1296,7 @@
       <w:r>
         <w:tab/>
       </w:r>
+      <w:proofErr w:type="spellStart"/>
       <w:r>
         <w:rPr>
           <w:b/>
@@ -1213,6 +1304,7 @@
         </w:rPr>
         <w:t>Clinvar</w:t>
       </w:r>
+      <w:proofErr w:type="spellEnd"/>
       <w:r>
         <w:rPr>
           <w:b/>
@@ -1240,7 +1332,15 @@
         </w:r>
       </w:hyperlink>
       <w:r>
-        <w:t xml:space="preserve"> (and the tbi file)</w:t>
+        <w:t xml:space="preserve"> (and the </w:t>
+      </w:r>
+      <w:proofErr w:type="spellStart"/>
+      <w:r>
+        <w:t>tbi</w:t>
+      </w:r>
+      <w:proofErr w:type="spellEnd"/>
+      <w:r>
+        <w:t xml:space="preserve"> file)</w:t>
       </w:r>
     </w:p>
     <w:p/>
@@ -1259,7 +1359,23 @@
         <w:t>Thoughts</w:t>
       </w:r>
       <w:r>
-        <w:t xml:space="preserve">:  Check out VEP and ensemblVEP R/bioconductor package. See how much of what is above we can get from this. </w:t>
+        <w:t xml:space="preserve">:  Check out VEP and </w:t>
+      </w:r>
+      <w:proofErr w:type="spellStart"/>
+      <w:r>
+        <w:t>ensemblVEP</w:t>
+      </w:r>
+      <w:proofErr w:type="spellEnd"/>
+      <w:r>
+        <w:t xml:space="preserve"> R/</w:t>
+      </w:r>
+      <w:proofErr w:type="spellStart"/>
+      <w:r>
+        <w:t>bioconductor</w:t>
+      </w:r>
+      <w:proofErr w:type="spellEnd"/>
+      <w:r>
+        <w:t xml:space="preserve"> package. See how much of what is above we can get from this. </w:t>
       </w:r>
     </w:p>
     <w:p>
@@ -1282,7 +1398,23 @@
         </w:numPr>
       </w:pPr>
       <w:r>
-        <w:t>Explore ClinVar. Look at what information is collected for variants. Think about what would be useful for making a definitive decision for calling it pathogenic/likely path/vus/likely benign/benign.</w:t>
+        <w:t xml:space="preserve">Explore </w:t>
+      </w:r>
+      <w:proofErr w:type="spellStart"/>
+      <w:r>
+        <w:t>ClinVar</w:t>
+      </w:r>
+      <w:proofErr w:type="spellEnd"/>
+      <w:r>
+        <w:t>. Look at what information is collected for variants. Think about what would be useful for making a definitive decision for calling it pathogenic/likely path/</w:t>
+      </w:r>
+      <w:proofErr w:type="spellStart"/>
+      <w:r>
+        <w:t>vus</w:t>
+      </w:r>
+      <w:proofErr w:type="spellEnd"/>
+      <w:r>
+        <w:t>/likely benign/benign.</w:t>
       </w:r>
     </w:p>
     <w:p>
@@ -1294,7 +1426,15 @@
         </w:numPr>
       </w:pPr>
       <w:r>
-        <w:t>Check out VEP. See if we can use VEP for some or all of these annotation.  Note that the value that we want for GnomAD is faf95max (read about what that is).  I’m almost positive that we can’t get that from VEP, but maybe I’m wrong.</w:t>
+        <w:t xml:space="preserve">Check out VEP. See if we can use VEP for some or all of these annotation.  Note that the value that we want for </w:t>
+      </w:r>
+      <w:proofErr w:type="spellStart"/>
+      <w:r>
+        <w:t>GnomAD</w:t>
+      </w:r>
+      <w:proofErr w:type="spellEnd"/>
+      <w:r>
+        <w:t xml:space="preserve"> is faf95max (read about what that is).  I’m almost positive that we can’t get that from VEP, but maybe I’m wrong.</w:t>
       </w:r>
     </w:p>
     <w:p>
@@ -1344,7 +1484,15 @@
         </w:numPr>
       </w:pPr>
       <w:r>
-        <w:t>Summarize the information from ClinVar. How will you extract the data that you need from it.? What columns/annotation do you wish to capture?</w:t>
+        <w:t xml:space="preserve">Summarize the information from </w:t>
+      </w:r>
+      <w:proofErr w:type="spellStart"/>
+      <w:r>
+        <w:t>ClinVar</w:t>
+      </w:r>
+      <w:proofErr w:type="spellEnd"/>
+      <w:r>
+        <w:t>. How will you extract the data that you need from it.? What columns/annotation do you wish to capture?</w:t>
       </w:r>
     </w:p>
     <w:p>
@@ -1356,7 +1504,15 @@
         </w:numPr>
       </w:pPr>
       <w:r>
-        <w:t>Which annotations can we get out of VEP? Which can we not?  Is there an R/Bioconnector packages that we can use?  Does it stay up-to-date?</w:t>
+        <w:t>Which annotations can we get out of VEP? Which can we not?  Is there an R/</w:t>
+      </w:r>
+      <w:proofErr w:type="spellStart"/>
+      <w:r>
+        <w:t>Bioconnector</w:t>
+      </w:r>
+      <w:proofErr w:type="spellEnd"/>
+      <w:r>
+        <w:t xml:space="preserve"> packages that we can use?  Does it stay up-to-date?</w:t>
       </w:r>
     </w:p>
     <w:p>
@@ -1380,16 +1536,134 @@
         </w:numPr>
       </w:pPr>
       <w:r>
-        <w:t>Have you been able to clone the github directory to your local machine?</w:t>
+        <w:t xml:space="preserve">Have you been able to clone the </w:t>
+      </w:r>
+      <w:proofErr w:type="spellStart"/>
+      <w:r>
+        <w:t>github</w:t>
+      </w:r>
+      <w:proofErr w:type="spellEnd"/>
+      <w:r>
+        <w:t xml:space="preserve"> directory to your local machine?</w:t>
       </w:r>
     </w:p>
     <w:p/>
     <w:p>
       <w:r>
-        <w:t>I copied an RDS file to Resources/ that contains the coding regions start and end sites for most genes of interest. You can load it in R using regions &lt;- readRDS(&lt;file&gt;)</w:t>
-      </w:r>
-    </w:p>
-    <w:p/>
+        <w:t xml:space="preserve">I copied an RDS file to Resources/ that contains the coding regions start and end sites for most genes of interest. You can load it in R using regions &lt;- </w:t>
+      </w:r>
+      <w:proofErr w:type="spellStart"/>
+      <w:r>
+        <w:t>readRDS</w:t>
+      </w:r>
+      <w:proofErr w:type="spellEnd"/>
+      <w:r>
+        <w:t>(&lt;file&gt;)</w:t>
+      </w:r>
+    </w:p>
+    <w:p>
+      <w:pPr>
+        <w:rPr>
+          <w:b/>
+          <w:bCs/>
+        </w:rPr>
+      </w:pPr>
+      <w:r>
+        <w:rPr>
+          <w:b/>
+          <w:bCs/>
+        </w:rPr>
+        <w:t>Things for next week:</w:t>
+      </w:r>
+    </w:p>
+    <w:p>
+      <w:pPr>
+        <w:pStyle w:val="ListParagraph"/>
+        <w:numPr>
+          <w:ilvl w:val="0"/>
+          <w:numId w:val="7"/>
+        </w:numPr>
+      </w:pPr>
+      <w:r>
+        <w:t>Download and write functions to collect the other two annotations (</w:t>
+      </w:r>
+      <w:proofErr w:type="spellStart"/>
+      <w:r>
+        <w:t>BayesDel</w:t>
+      </w:r>
+      <w:proofErr w:type="spellEnd"/>
+      <w:r>
+        <w:t xml:space="preserve"> and CADD). </w:t>
+      </w:r>
+      <w:proofErr w:type="spellStart"/>
+      <w:r>
+        <w:t>BayesDel</w:t>
+      </w:r>
+      <w:proofErr w:type="spellEnd"/>
+      <w:r>
+        <w:t xml:space="preserve"> is in hg19 so it will have to be “</w:t>
+      </w:r>
+      <w:proofErr w:type="spellStart"/>
+      <w:r>
+        <w:t>liftedover</w:t>
+      </w:r>
+      <w:proofErr w:type="spellEnd"/>
+      <w:r>
+        <w:t>” to hg38. There should be an R package to do that.</w:t>
+      </w:r>
+    </w:p>
+    <w:p>
+      <w:pPr>
+        <w:pStyle w:val="ListParagraph"/>
+        <w:numPr>
+          <w:ilvl w:val="0"/>
+          <w:numId w:val="7"/>
+        </w:numPr>
+      </w:pPr>
+      <w:r>
+        <w:t xml:space="preserve">Explore </w:t>
+      </w:r>
+      <w:proofErr w:type="spellStart"/>
+      <w:r>
+        <w:t>ClinVar</w:t>
+      </w:r>
+      <w:proofErr w:type="spellEnd"/>
+      <w:r>
+        <w:t>. Determine which variables to keep in order to define a variant as pathogenic or benign.</w:t>
+      </w:r>
+    </w:p>
+    <w:p>
+      <w:pPr>
+        <w:pStyle w:val="ListParagraph"/>
+        <w:numPr>
+          <w:ilvl w:val="0"/>
+          <w:numId w:val="7"/>
+        </w:numPr>
+      </w:pPr>
+      <w:r>
+        <w:t>Use the RDS file I provided and write a helper function that will convert a gene or genes into regions and then will feed those to the annotation extractors you wrote to come up with the full list of variants (keep the gene label).</w:t>
+      </w:r>
+    </w:p>
+    <w:p>
+      <w:pPr>
+        <w:pStyle w:val="ListParagraph"/>
+        <w:numPr>
+          <w:ilvl w:val="0"/>
+          <w:numId w:val="7"/>
+        </w:numPr>
+      </w:pPr>
+      <w:r>
+        <w:t xml:space="preserve">Write a function to get the data out of the </w:t>
+      </w:r>
+      <w:proofErr w:type="spellStart"/>
+      <w:r>
+        <w:t>gnomad</w:t>
+      </w:r>
+      <w:proofErr w:type="spellEnd"/>
+      <w:r>
+        <w:t xml:space="preserve"> dataset. (use chr22 to develop since these are big files).</w:t>
+      </w:r>
+    </w:p>
     <w:sectPr>
       <w:pgSz w:w="12240" w:h="15840"/>
       <w:pgMar w:top="1440" w:right="1440" w:bottom="1440" w:left="1440" w:header="720" w:footer="720" w:gutter="0"/>
@@ -1673,6 +1947,95 @@
     </w:lvl>
   </w:abstractNum>
   <w:abstractNum w:abstractNumId="3" w15:restartNumberingAfterBreak="0">
+    <w:nsid w:val="41D12FF3"/>
+    <w:multiLevelType w:val="hybridMultilevel"/>
+    <w:tmpl w:val="1F58F19E"/>
+    <w:lvl w:ilvl="0" w:tplc="04090011">
+      <w:start w:val="1"/>
+      <w:numFmt w:val="decimal"/>
+      <w:lvlText w:val="%1)"/>
+      <w:lvlJc w:val="left"/>
+      <w:pPr>
+        <w:ind w:left="720" w:hanging="360"/>
+      </w:pPr>
+      <w:rPr>
+        <w:rFonts w:hint="default"/>
+      </w:rPr>
+    </w:lvl>
+    <w:lvl w:ilvl="1" w:tplc="04090019" w:tentative="1">
+      <w:start w:val="1"/>
+      <w:numFmt w:val="lowerLetter"/>
+      <w:lvlText w:val="%2."/>
+      <w:lvlJc w:val="left"/>
+      <w:pPr>
+        <w:ind w:left="1440" w:hanging="360"/>
+      </w:pPr>
+    </w:lvl>
+    <w:lvl w:ilvl="2" w:tplc="0409001B" w:tentative="1">
+      <w:start w:val="1"/>
+      <w:numFmt w:val="lowerRoman"/>
+      <w:lvlText w:val="%3."/>
+      <w:lvlJc w:val="right"/>
+      <w:pPr>
+        <w:ind w:left="2160" w:hanging="180"/>
+      </w:pPr>
+    </w:lvl>
+    <w:lvl w:ilvl="3" w:tplc="0409000F" w:tentative="1">
+      <w:start w:val="1"/>
+      <w:numFmt w:val="decimal"/>
+      <w:lvlText w:val="%4."/>
+      <w:lvlJc w:val="left"/>
+      <w:pPr>
+        <w:ind w:left="2880" w:hanging="360"/>
+      </w:pPr>
+    </w:lvl>
+    <w:lvl w:ilvl="4" w:tplc="04090019" w:tentative="1">
+      <w:start w:val="1"/>
+      <w:numFmt w:val="lowerLetter"/>
+      <w:lvlText w:val="%5."/>
+      <w:lvlJc w:val="left"/>
+      <w:pPr>
+        <w:ind w:left="3600" w:hanging="360"/>
+      </w:pPr>
+    </w:lvl>
+    <w:lvl w:ilvl="5" w:tplc="0409001B" w:tentative="1">
+      <w:start w:val="1"/>
+      <w:numFmt w:val="lowerRoman"/>
+      <w:lvlText w:val="%6."/>
+      <w:lvlJc w:val="right"/>
+      <w:pPr>
+        <w:ind w:left="4320" w:hanging="180"/>
+      </w:pPr>
+    </w:lvl>
+    <w:lvl w:ilvl="6" w:tplc="0409000F" w:tentative="1">
+      <w:start w:val="1"/>
+      <w:numFmt w:val="decimal"/>
+      <w:lvlText w:val="%7."/>
+      <w:lvlJc w:val="left"/>
+      <w:pPr>
+        <w:ind w:left="5040" w:hanging="360"/>
+      </w:pPr>
+    </w:lvl>
+    <w:lvl w:ilvl="7" w:tplc="04090019" w:tentative="1">
+      <w:start w:val="1"/>
+      <w:numFmt w:val="lowerLetter"/>
+      <w:lvlText w:val="%8."/>
+      <w:lvlJc w:val="left"/>
+      <w:pPr>
+        <w:ind w:left="5760" w:hanging="360"/>
+      </w:pPr>
+    </w:lvl>
+    <w:lvl w:ilvl="8" w:tplc="0409001B" w:tentative="1">
+      <w:start w:val="1"/>
+      <w:numFmt w:val="lowerRoman"/>
+      <w:lvlText w:val="%9."/>
+      <w:lvlJc w:val="right"/>
+      <w:pPr>
+        <w:ind w:left="6480" w:hanging="180"/>
+      </w:pPr>
+    </w:lvl>
+  </w:abstractNum>
+  <w:abstractNum w:abstractNumId="4" w15:restartNumberingAfterBreak="0">
     <w:nsid w:val="524C6D56"/>
     <w:multiLevelType w:val="hybridMultilevel"/>
     <w:tmpl w:val="0FDA7C56"/>
@@ -1761,7 +2124,7 @@
       </w:pPr>
     </w:lvl>
   </w:abstractNum>
-  <w:abstractNum w:abstractNumId="4" w15:restartNumberingAfterBreak="0">
+  <w:abstractNum w:abstractNumId="5" w15:restartNumberingAfterBreak="0">
     <w:nsid w:val="5FFD27FC"/>
     <w:multiLevelType w:val="hybridMultilevel"/>
     <w:tmpl w:val="0DD03EDC"/>
@@ -1850,7 +2213,7 @@
       </w:pPr>
     </w:lvl>
   </w:abstractNum>
-  <w:abstractNum w:abstractNumId="5" w15:restartNumberingAfterBreak="0">
+  <w:abstractNum w:abstractNumId="6" w15:restartNumberingAfterBreak="0">
     <w:nsid w:val="70E71A57"/>
     <w:multiLevelType w:val="hybridMultilevel"/>
     <w:tmpl w:val="479A2BDC"/>
@@ -1941,7 +2304,7 @@
     </w:lvl>
   </w:abstractNum>
   <w:num w:numId="1" w16cid:durableId="1596281284">
-    <w:abstractNumId w:val="4"/>
+    <w:abstractNumId w:val="5"/>
   </w:num>
   <w:num w:numId="2" w16cid:durableId="547959881">
     <w:abstractNumId w:val="0"/>
@@ -1950,13 +2313,16 @@
     <w:abstractNumId w:val="1"/>
   </w:num>
   <w:num w:numId="4" w16cid:durableId="294021458">
-    <w:abstractNumId w:val="5"/>
+    <w:abstractNumId w:val="6"/>
   </w:num>
   <w:num w:numId="5" w16cid:durableId="1992706973">
-    <w:abstractNumId w:val="3"/>
+    <w:abstractNumId w:val="4"/>
   </w:num>
   <w:num w:numId="6" w16cid:durableId="277108974">
     <w:abstractNumId w:val="2"/>
+  </w:num>
+  <w:num w:numId="7" w16cid:durableId="1257904586">
+    <w:abstractNumId w:val="3"/>
   </w:num>
 </w:numbering>
 </file>

</xml_diff>

<commit_message>
Updated capstone document 8/7
</commit_message>
<xml_diff>
--- a/Outline_Notes/2024_Capstone_Project_Outline.docx
+++ b/Outline_Notes/2024_Capstone_Project_Outline.docx
@@ -93,13 +93,8 @@
       <w:r>
         <w:t xml:space="preserve">In our current paper we used the groundwork of </w:t>
       </w:r>
-      <w:proofErr w:type="spellStart"/>
-      <w:r>
-        <w:t>Pejever</w:t>
-      </w:r>
-      <w:proofErr w:type="spellEnd"/>
-      <w:r>
-        <w:t xml:space="preserve"> et al. </w:t>
+      <w:r>
+        <w:t xml:space="preserve">Pejever et al. </w:t>
       </w:r>
       <w:r>
         <w:t xml:space="preserve">to do this </w:t>
@@ -144,15 +139,7 @@
         <w:t>a</w:t>
       </w:r>
       <w:r>
-        <w:t xml:space="preserve">n R package or </w:t>
-      </w:r>
-      <w:proofErr w:type="spellStart"/>
-      <w:r>
-        <w:t>RShiny</w:t>
-      </w:r>
-      <w:proofErr w:type="spellEnd"/>
-      <w:r>
-        <w:t xml:space="preserve"> module that can </w:t>
+        <w:t xml:space="preserve">n R package or RShiny module that can </w:t>
       </w:r>
       <w:r>
         <w:t xml:space="preserve">be used by any </w:t>
@@ -223,11 +210,9 @@
           <w:numId w:val="2"/>
         </w:numPr>
       </w:pPr>
-      <w:proofErr w:type="spellStart"/>
       <w:r>
         <w:t>GnomAD</w:t>
       </w:r>
-      <w:proofErr w:type="spellEnd"/>
     </w:p>
     <w:p>
       <w:pPr>
@@ -267,11 +252,9 @@
           <w:numId w:val="2"/>
         </w:numPr>
       </w:pPr>
-      <w:proofErr w:type="spellStart"/>
       <w:r>
         <w:t>BayesDel</w:t>
       </w:r>
-      <w:proofErr w:type="spellEnd"/>
     </w:p>
     <w:p>
       <w:pPr>
@@ -281,11 +264,9 @@
           <w:numId w:val="2"/>
         </w:numPr>
       </w:pPr>
-      <w:proofErr w:type="spellStart"/>
       <w:r>
         <w:t>AlphaMissense</w:t>
       </w:r>
-      <w:proofErr w:type="spellEnd"/>
     </w:p>
     <w:p>
       <w:pPr>
@@ -295,11 +276,9 @@
           <w:numId w:val="2"/>
         </w:numPr>
       </w:pPr>
-      <w:proofErr w:type="spellStart"/>
       <w:r>
         <w:t>ClinVar</w:t>
       </w:r>
-      <w:proofErr w:type="spellEnd"/>
       <w:r>
         <w:t xml:space="preserve"> (other? HGMD</w:t>
       </w:r>
@@ -321,13 +300,8 @@
       <w:r>
         <w:t xml:space="preserve">ode to classify variants as benign / </w:t>
       </w:r>
-      <w:proofErr w:type="spellStart"/>
-      <w:r>
-        <w:t>vus</w:t>
-      </w:r>
-      <w:proofErr w:type="spellEnd"/>
-      <w:r>
-        <w:t xml:space="preserve"> / pathogenic</w:t>
+      <w:r>
+        <w:t>vus / pathogenic</w:t>
       </w:r>
     </w:p>
     <w:p>
@@ -524,37 +498,16 @@
         <w:t xml:space="preserve"> </w:t>
       </w:r>
       <w:r>
-        <w:t xml:space="preserve">Create code and object to use </w:t>
-      </w:r>
-      <w:proofErr w:type="spellStart"/>
-      <w:r>
-        <w:t>ClinVar</w:t>
-      </w:r>
-      <w:proofErr w:type="spellEnd"/>
-      <w:r>
-        <w:t xml:space="preserve"> and </w:t>
-      </w:r>
-      <w:proofErr w:type="spellStart"/>
-      <w:r>
-        <w:t>Gnom</w:t>
+        <w:t>Create code and object to use ClinVar and Gnom</w:t>
       </w:r>
       <w:r>
         <w:t>AD</w:t>
       </w:r>
-      <w:proofErr w:type="spellEnd"/>
       <w:r>
         <w:t xml:space="preserve"> information to </w:t>
       </w:r>
       <w:r>
-        <w:t>define a variant as benign, uncertain (</w:t>
-      </w:r>
-      <w:proofErr w:type="spellStart"/>
-      <w:r>
-        <w:t>vus</w:t>
-      </w:r>
-      <w:proofErr w:type="spellEnd"/>
-      <w:r>
-        <w:t>), or pathogenic.</w:t>
+        <w:t>define a variant as benign, uncertain (vus), or pathogenic.</w:t>
       </w:r>
     </w:p>
     <w:p>
@@ -754,24 +707,11 @@
           <w:numId w:val="3"/>
         </w:numPr>
       </w:pPr>
-      <w:proofErr w:type="spellStart"/>
-      <w:r>
-        <w:t>GnomadAF</w:t>
-      </w:r>
-      <w:proofErr w:type="spellEnd"/>
-      <w:r>
-        <w:t xml:space="preserve">, </w:t>
-      </w:r>
-      <w:r>
-        <w:t xml:space="preserve">annotation scores, predicted pathogenicity, </w:t>
-      </w:r>
-      <w:proofErr w:type="spellStart"/>
-      <w:r>
-        <w:t>clinvar</w:t>
-      </w:r>
-      <w:proofErr w:type="spellEnd"/>
-      <w:r>
-        <w:t xml:space="preserve"> info, P/U/B classification, </w:t>
+      <w:r>
+        <w:t xml:space="preserve">GnomadAF, </w:t>
+      </w:r>
+      <w:r>
+        <w:t xml:space="preserve">annotation scores, predicted pathogenicity, clinvar info, P/U/B classification, </w:t>
       </w:r>
       <w:r>
         <w:t xml:space="preserve">prediction </w:t>
@@ -851,15 +791,7 @@
         </w:rPr>
       </w:pPr>
       <w:r>
-        <w:t xml:space="preserve">Create an </w:t>
-      </w:r>
-      <w:proofErr w:type="spellStart"/>
-      <w:r>
-        <w:t>RShiny</w:t>
-      </w:r>
-      <w:proofErr w:type="spellEnd"/>
-      <w:r>
-        <w:t xml:space="preserve"> dashboard that would allow them to enter the list of genes.</w:t>
+        <w:t>Create an RShiny dashboard that would allow them to enter the list of genes.</w:t>
       </w:r>
     </w:p>
     <w:p>
@@ -909,15 +841,7 @@
         <w:t xml:space="preserve">If analyses are performed on the app, then we could keep the gene list / disease fix and then </w:t>
       </w:r>
       <w:r>
-        <w:t xml:space="preserve">examine </w:t>
-      </w:r>
-      <w:proofErr w:type="spellStart"/>
-      <w:r>
-        <w:t>clinvar</w:t>
-      </w:r>
-      <w:proofErr w:type="spellEnd"/>
-      <w:r>
-        <w:t xml:space="preserve"> for new info and perform the analysis again.  Thus should think about version control and easy automation for updates.</w:t>
+        <w:t>examine clinvar for new info and perform the analysis again.  Thus should think about version control and easy automation for updates.</w:t>
       </w:r>
       <w:r>
         <w:br/>
@@ -1137,7 +1061,6 @@
         </w:numPr>
         <w:ind w:left="810"/>
       </w:pPr>
-      <w:proofErr w:type="spellStart"/>
       <w:r>
         <w:rPr>
           <w:b/>
@@ -1145,7 +1068,6 @@
         </w:rPr>
         <w:t>BayesDel</w:t>
       </w:r>
-      <w:proofErr w:type="spellEnd"/>
       <w:r>
         <w:t xml:space="preserve">: </w:t>
       </w:r>
@@ -1184,15 +1106,7 @@
         <w:ind w:left="810"/>
       </w:pPr>
       <w:r>
-        <w:t xml:space="preserve">Note these variants’ coordinates are hg19. They will need to be converted to hg38. This is done via a program called </w:t>
-      </w:r>
-      <w:proofErr w:type="spellStart"/>
-      <w:r>
-        <w:t>LiftOver</w:t>
-      </w:r>
-      <w:proofErr w:type="spellEnd"/>
-      <w:r>
-        <w:t xml:space="preserve"> (there is likely an R/Bioconductor package that can do it)</w:t>
+        <w:t>Note these variants’ coordinates are hg19. They will need to be converted to hg38. This is done via a program called LiftOver (there is likely an R/Bioconductor package that can do it)</w:t>
       </w:r>
     </w:p>
     <w:p>
@@ -1210,7 +1124,6 @@
         </w:numPr>
         <w:ind w:left="810"/>
       </w:pPr>
-      <w:proofErr w:type="spellStart"/>
       <w:r>
         <w:rPr>
           <w:b/>
@@ -1218,7 +1131,6 @@
         </w:rPr>
         <w:t>AlphaMissense</w:t>
       </w:r>
-      <w:proofErr w:type="spellEnd"/>
       <w:r>
         <w:t xml:space="preserve">: </w:t>
       </w:r>
@@ -1260,7 +1172,6 @@
       <w:r>
         <w:tab/>
       </w:r>
-      <w:proofErr w:type="spellStart"/>
       <w:r>
         <w:rPr>
           <w:b/>
@@ -1268,7 +1179,6 @@
         </w:rPr>
         <w:t>GnomAD</w:t>
       </w:r>
-      <w:proofErr w:type="spellEnd"/>
       <w:r>
         <w:t>:</w:t>
       </w:r>
@@ -1296,7 +1206,6 @@
       <w:r>
         <w:tab/>
       </w:r>
-      <w:proofErr w:type="spellStart"/>
       <w:r>
         <w:rPr>
           <w:b/>
@@ -1304,7 +1213,6 @@
         </w:rPr>
         <w:t>Clinvar</w:t>
       </w:r>
-      <w:proofErr w:type="spellEnd"/>
       <w:r>
         <w:rPr>
           <w:b/>
@@ -1332,15 +1240,7 @@
         </w:r>
       </w:hyperlink>
       <w:r>
-        <w:t xml:space="preserve"> (and the </w:t>
-      </w:r>
-      <w:proofErr w:type="spellStart"/>
-      <w:r>
-        <w:t>tbi</w:t>
-      </w:r>
-      <w:proofErr w:type="spellEnd"/>
-      <w:r>
-        <w:t xml:space="preserve"> file)</w:t>
+        <w:t xml:space="preserve"> (and the tbi file)</w:t>
       </w:r>
     </w:p>
     <w:p/>
@@ -1359,23 +1259,7 @@
         <w:t>Thoughts</w:t>
       </w:r>
       <w:r>
-        <w:t xml:space="preserve">:  Check out VEP and </w:t>
-      </w:r>
-      <w:proofErr w:type="spellStart"/>
-      <w:r>
-        <w:t>ensemblVEP</w:t>
-      </w:r>
-      <w:proofErr w:type="spellEnd"/>
-      <w:r>
-        <w:t xml:space="preserve"> R/</w:t>
-      </w:r>
-      <w:proofErr w:type="spellStart"/>
-      <w:r>
-        <w:t>bioconductor</w:t>
-      </w:r>
-      <w:proofErr w:type="spellEnd"/>
-      <w:r>
-        <w:t xml:space="preserve"> package. See how much of what is above we can get from this. </w:t>
+        <w:t xml:space="preserve">:  Check out VEP and ensemblVEP R/bioconductor package. See how much of what is above we can get from this. </w:t>
       </w:r>
     </w:p>
     <w:p>
@@ -1398,23 +1282,7 @@
         </w:numPr>
       </w:pPr>
       <w:r>
-        <w:t xml:space="preserve">Explore </w:t>
-      </w:r>
-      <w:proofErr w:type="spellStart"/>
-      <w:r>
-        <w:t>ClinVar</w:t>
-      </w:r>
-      <w:proofErr w:type="spellEnd"/>
-      <w:r>
-        <w:t>. Look at what information is collected for variants. Think about what would be useful for making a definitive decision for calling it pathogenic/likely path/</w:t>
-      </w:r>
-      <w:proofErr w:type="spellStart"/>
-      <w:r>
-        <w:t>vus</w:t>
-      </w:r>
-      <w:proofErr w:type="spellEnd"/>
-      <w:r>
-        <w:t>/likely benign/benign.</w:t>
+        <w:t>Explore ClinVar. Look at what information is collected for variants. Think about what would be useful for making a definitive decision for calling it pathogenic/likely path/vus/likely benign/benign.</w:t>
       </w:r>
     </w:p>
     <w:p>
@@ -1426,15 +1294,7 @@
         </w:numPr>
       </w:pPr>
       <w:r>
-        <w:t xml:space="preserve">Check out VEP. See if we can use VEP for some or all of these annotation.  Note that the value that we want for </w:t>
-      </w:r>
-      <w:proofErr w:type="spellStart"/>
-      <w:r>
-        <w:t>GnomAD</w:t>
-      </w:r>
-      <w:proofErr w:type="spellEnd"/>
-      <w:r>
-        <w:t xml:space="preserve"> is faf95max (read about what that is).  I’m almost positive that we can’t get that from VEP, but maybe I’m wrong.</w:t>
+        <w:t>Check out VEP. See if we can use VEP for some or all of these annotation.  Note that the value that we want for GnomAD is faf95max (read about what that is).  I’m almost positive that we can’t get that from VEP, but maybe I’m wrong.</w:t>
       </w:r>
     </w:p>
     <w:p>
@@ -1484,15 +1344,7 @@
         </w:numPr>
       </w:pPr>
       <w:r>
-        <w:t xml:space="preserve">Summarize the information from </w:t>
-      </w:r>
-      <w:proofErr w:type="spellStart"/>
-      <w:r>
-        <w:t>ClinVar</w:t>
-      </w:r>
-      <w:proofErr w:type="spellEnd"/>
-      <w:r>
-        <w:t>. How will you extract the data that you need from it.? What columns/annotation do you wish to capture?</w:t>
+        <w:t>Summarize the information from ClinVar. How will you extract the data that you need from it.? What columns/annotation do you wish to capture?</w:t>
       </w:r>
     </w:p>
     <w:p>
@@ -1504,15 +1356,7 @@
         </w:numPr>
       </w:pPr>
       <w:r>
-        <w:t>Which annotations can we get out of VEP? Which can we not?  Is there an R/</w:t>
-      </w:r>
-      <w:proofErr w:type="spellStart"/>
-      <w:r>
-        <w:t>Bioconnector</w:t>
-      </w:r>
-      <w:proofErr w:type="spellEnd"/>
-      <w:r>
-        <w:t xml:space="preserve"> packages that we can use?  Does it stay up-to-date?</w:t>
+        <w:t>Which annotations can we get out of VEP? Which can we not?  Is there an R/Bioconnector packages that we can use?  Does it stay up-to-date?</w:t>
       </w:r>
     </w:p>
     <w:p>
@@ -1536,29 +1380,13 @@
         </w:numPr>
       </w:pPr>
       <w:r>
-        <w:t xml:space="preserve">Have you been able to clone the </w:t>
-      </w:r>
-      <w:proofErr w:type="spellStart"/>
-      <w:r>
-        <w:t>github</w:t>
-      </w:r>
-      <w:proofErr w:type="spellEnd"/>
-      <w:r>
-        <w:t xml:space="preserve"> directory to your local machine?</w:t>
+        <w:t>Have you been able to clone the github directory to your local machine?</w:t>
       </w:r>
     </w:p>
     <w:p/>
     <w:p>
       <w:r>
-        <w:t xml:space="preserve">I copied an RDS file to Resources/ that contains the coding regions start and end sites for most genes of interest. You can load it in R using regions &lt;- </w:t>
-      </w:r>
-      <w:proofErr w:type="spellStart"/>
-      <w:r>
-        <w:t>readRDS</w:t>
-      </w:r>
-      <w:proofErr w:type="spellEnd"/>
-      <w:r>
-        <w:t>(&lt;file&gt;)</w:t>
+        <w:t>I copied an RDS file to Resources/ that contains the coding regions start and end sites for most genes of interest. You can load it in R using regions &lt;- readRDS(&lt;file&gt;)</w:t>
       </w:r>
     </w:p>
     <w:p>
@@ -1585,31 +1413,7 @@
         </w:numPr>
       </w:pPr>
       <w:r>
-        <w:t>Download and write functions to collect the other two annotations (</w:t>
-      </w:r>
-      <w:proofErr w:type="spellStart"/>
-      <w:r>
-        <w:t>BayesDel</w:t>
-      </w:r>
-      <w:proofErr w:type="spellEnd"/>
-      <w:r>
-        <w:t xml:space="preserve"> and CADD). </w:t>
-      </w:r>
-      <w:proofErr w:type="spellStart"/>
-      <w:r>
-        <w:t>BayesDel</w:t>
-      </w:r>
-      <w:proofErr w:type="spellEnd"/>
-      <w:r>
-        <w:t xml:space="preserve"> is in hg19 so it will have to be “</w:t>
-      </w:r>
-      <w:proofErr w:type="spellStart"/>
-      <w:r>
-        <w:t>liftedover</w:t>
-      </w:r>
-      <w:proofErr w:type="spellEnd"/>
-      <w:r>
-        <w:t>” to hg38. There should be an R package to do that.</w:t>
+        <w:t>Download and write functions to collect the other two annotations (BayesDel and CADD). BayesDel is in hg19 so it will have to be “liftedover” to hg38. There should be an R package to do that.</w:t>
       </w:r>
     </w:p>
     <w:p>
@@ -1621,15 +1425,7 @@
         </w:numPr>
       </w:pPr>
       <w:r>
-        <w:t xml:space="preserve">Explore </w:t>
-      </w:r>
-      <w:proofErr w:type="spellStart"/>
-      <w:r>
-        <w:t>ClinVar</w:t>
-      </w:r>
-      <w:proofErr w:type="spellEnd"/>
-      <w:r>
-        <w:t>. Determine which variables to keep in order to define a variant as pathogenic or benign.</w:t>
+        <w:t>Explore ClinVar. Determine which variables to keep in order to define a variant as pathogenic or benign.</w:t>
       </w:r>
     </w:p>
     <w:p>
@@ -1653,15 +1449,258 @@
         </w:numPr>
       </w:pPr>
       <w:r>
-        <w:t xml:space="preserve">Write a function to get the data out of the </w:t>
-      </w:r>
-      <w:proofErr w:type="spellStart"/>
-      <w:r>
-        <w:t>gnomad</w:t>
-      </w:r>
-      <w:proofErr w:type="spellEnd"/>
-      <w:r>
-        <w:t xml:space="preserve"> dataset. (use chr22 to develop since these are big files).</w:t>
+        <w:t>Write a function to get the data out of the gnomad dataset. (use chr22 to develop since these are big files).</w:t>
+      </w:r>
+    </w:p>
+    <w:p/>
+    <w:p>
+      <w:pPr>
+        <w:rPr>
+          <w:b/>
+          <w:bCs/>
+        </w:rPr>
+      </w:pPr>
+      <w:r>
+        <w:rPr>
+          <w:b/>
+          <w:bCs/>
+        </w:rPr>
+        <w:t>0</w:t>
+      </w:r>
+      <w:r>
+        <w:rPr>
+          <w:b/>
+          <w:bCs/>
+        </w:rPr>
+        <w:t>8</w:t>
+      </w:r>
+      <w:r>
+        <w:rPr>
+          <w:b/>
+          <w:bCs/>
+        </w:rPr>
+        <w:t>/</w:t>
+      </w:r>
+      <w:r>
+        <w:rPr>
+          <w:b/>
+          <w:bCs/>
+        </w:rPr>
+        <w:t>07</w:t>
+      </w:r>
+      <w:r>
+        <w:rPr>
+          <w:b/>
+          <w:bCs/>
+        </w:rPr>
+        <w:t>/2024</w:t>
+      </w:r>
+    </w:p>
+    <w:p>
+      <w:pPr>
+        <w:rPr>
+          <w:b/>
+          <w:bCs/>
+        </w:rPr>
+      </w:pPr>
+      <w:r>
+        <w:rPr>
+          <w:b/>
+          <w:bCs/>
+        </w:rPr>
+        <w:t>Review progress from last week:</w:t>
+      </w:r>
+    </w:p>
+    <w:p>
+      <w:pPr>
+        <w:rPr>
+          <w:b/>
+          <w:bCs/>
+        </w:rPr>
+      </w:pPr>
+    </w:p>
+    <w:p>
+      <w:pPr>
+        <w:rPr>
+          <w:b/>
+          <w:bCs/>
+        </w:rPr>
+      </w:pPr>
+      <w:r>
+        <w:rPr>
+          <w:b/>
+          <w:bCs/>
+        </w:rPr>
+        <w:t>Things for next week:</w:t>
+      </w:r>
+    </w:p>
+    <w:p>
+      <w:r>
+        <w:t>Using CADD or BayesDel (which I think are the smallest files) try to do the following:</w:t>
+      </w:r>
+    </w:p>
+    <w:p>
+      <w:pPr>
+        <w:pStyle w:val="ListParagraph"/>
+        <w:numPr>
+          <w:ilvl w:val="0"/>
+          <w:numId w:val="9"/>
+        </w:numPr>
+      </w:pPr>
+      <w:r>
+        <w:t>Look for a disease that has a modest number of genes associated with it (for testing). You can look at genetic testing sites which often have the diseases they sell panels for and the genes that are in those panels.</w:t>
+      </w:r>
+    </w:p>
+    <w:p>
+      <w:pPr>
+        <w:pStyle w:val="ListParagraph"/>
+        <w:numPr>
+          <w:ilvl w:val="0"/>
+          <w:numId w:val="9"/>
+        </w:numPr>
+      </w:pPr>
+      <w:r>
+        <w:t xml:space="preserve">Find all the variants in ClinVar associated with those genes. Use your arrived at method to classify each variant as benign, </w:t>
+      </w:r>
+      <w:r>
+        <w:rPr>
+          <w:b/>
+          <w:bCs/>
+        </w:rPr>
+        <w:t>pathogenic</w:t>
+      </w:r>
+      <w:r>
+        <w:t>, or uncertain.  You only need to keep SNVs (missense, stop/gain (not nonsynonymous or splice site) (no indels or SVs)</w:t>
+      </w:r>
+    </w:p>
+    <w:p>
+      <w:pPr>
+        <w:pStyle w:val="ListParagraph"/>
+        <w:numPr>
+          <w:ilvl w:val="0"/>
+          <w:numId w:val="9"/>
+        </w:numPr>
+      </w:pPr>
+      <w:r>
+        <w:t>For these same genes, get all the gnomAD variants (SNVs only)</w:t>
+      </w:r>
+    </w:p>
+    <w:p>
+      <w:pPr>
+        <w:pStyle w:val="ListParagraph"/>
+        <w:numPr>
+          <w:ilvl w:val="1"/>
+          <w:numId w:val="9"/>
+        </w:numPr>
+      </w:pPr>
+      <w:r>
+        <w:t xml:space="preserve">Using this data, choose an allele frequency to set threshold for defining </w:t>
+      </w:r>
+      <w:r>
+        <w:rPr>
+          <w:b/>
+          <w:bCs/>
+        </w:rPr>
+        <w:t>benign</w:t>
+      </w:r>
+      <w:r>
+        <w:t xml:space="preserve"> (e.g. maf (minor allele frequency) &gt; 10^-4, benign)</w:t>
+      </w:r>
+    </w:p>
+    <w:p>
+      <w:pPr>
+        <w:ind w:left="1080"/>
+      </w:pPr>
+    </w:p>
+    <w:p>
+      <w:pPr>
+        <w:pStyle w:val="ListParagraph"/>
+        <w:numPr>
+          <w:ilvl w:val="1"/>
+          <w:numId w:val="9"/>
+        </w:numPr>
+      </w:pPr>
+      <w:r>
+        <w:t xml:space="preserve">Any variant that is either not Clinvar pathogenic or gnomaAD or ClinVar benign is </w:t>
+      </w:r>
+      <w:r>
+        <w:rPr>
+          <w:b/>
+          <w:bCs/>
+        </w:rPr>
+        <w:t>uncertain</w:t>
+      </w:r>
+      <w:r>
+        <w:t>.</w:t>
+      </w:r>
+    </w:p>
+    <w:p>
+      <w:pPr>
+        <w:pStyle w:val="ListParagraph"/>
+        <w:numPr>
+          <w:ilvl w:val="1"/>
+          <w:numId w:val="9"/>
+        </w:numPr>
+      </w:pPr>
+    </w:p>
+    <w:p>
+      <w:pPr>
+        <w:pStyle w:val="ListParagraph"/>
+        <w:numPr>
+          <w:ilvl w:val="0"/>
+          <w:numId w:val="9"/>
+        </w:numPr>
+      </w:pPr>
+      <w:r>
+        <w:t>Now we can model build.  Merge the data from clinvar, gnomad and your annotation of choice (CADD would be easy, probably).</w:t>
+      </w:r>
+    </w:p>
+    <w:p>
+      <w:pPr>
+        <w:pStyle w:val="ListParagraph"/>
+        <w:numPr>
+          <w:ilvl w:val="1"/>
+          <w:numId w:val="9"/>
+        </w:numPr>
+      </w:pPr>
+      <w:r>
+        <w:t>I’m going to send you my code that we used for the paper.  And point you to the function that was used to build the model.  I’ll try to send the data too.</w:t>
+      </w:r>
+    </w:p>
+    <w:p>
+      <w:pPr>
+        <w:pStyle w:val="ListParagraph"/>
+        <w:numPr>
+          <w:ilvl w:val="1"/>
+          <w:numId w:val="9"/>
+        </w:numPr>
+      </w:pPr>
+      <w:r>
+        <w:t>Just play the function and see if you can get it work using paper data.</w:t>
+      </w:r>
+    </w:p>
+    <w:p>
+      <w:pPr>
+        <w:pStyle w:val="ListParagraph"/>
+        <w:numPr>
+          <w:ilvl w:val="1"/>
+          <w:numId w:val="9"/>
+        </w:numPr>
+      </w:pPr>
+      <w:r>
+        <w:t>Then try to get it work for the new data.</w:t>
+      </w:r>
+    </w:p>
+    <w:p/>
+    <w:p>
+      <w:r>
+        <w:t>This is Andrew’s cell: 734-678-2020 (text if run into big issues</w:t>
+      </w:r>
+      <w:r>
+        <w:t>, or are feeling like crying</w:t>
+      </w:r>
+      <w:r>
+        <w:t>).</w:t>
       </w:r>
     </w:p>
     <w:sectPr>
@@ -2125,6 +2164,95 @@
     </w:lvl>
   </w:abstractNum>
   <w:abstractNum w:abstractNumId="5" w15:restartNumberingAfterBreak="0">
+    <w:nsid w:val="5B6441D6"/>
+    <w:multiLevelType w:val="hybridMultilevel"/>
+    <w:tmpl w:val="CDFCEA30"/>
+    <w:lvl w:ilvl="0" w:tplc="04090011">
+      <w:start w:val="1"/>
+      <w:numFmt w:val="decimal"/>
+      <w:lvlText w:val="%1)"/>
+      <w:lvlJc w:val="left"/>
+      <w:pPr>
+        <w:ind w:left="720" w:hanging="360"/>
+      </w:pPr>
+      <w:rPr>
+        <w:rFonts w:hint="default"/>
+      </w:rPr>
+    </w:lvl>
+    <w:lvl w:ilvl="1" w:tplc="04090019">
+      <w:start w:val="1"/>
+      <w:numFmt w:val="lowerLetter"/>
+      <w:lvlText w:val="%2."/>
+      <w:lvlJc w:val="left"/>
+      <w:pPr>
+        <w:ind w:left="1440" w:hanging="360"/>
+      </w:pPr>
+    </w:lvl>
+    <w:lvl w:ilvl="2" w:tplc="0409001B" w:tentative="1">
+      <w:start w:val="1"/>
+      <w:numFmt w:val="lowerRoman"/>
+      <w:lvlText w:val="%3."/>
+      <w:lvlJc w:val="right"/>
+      <w:pPr>
+        <w:ind w:left="2160" w:hanging="180"/>
+      </w:pPr>
+    </w:lvl>
+    <w:lvl w:ilvl="3" w:tplc="0409000F" w:tentative="1">
+      <w:start w:val="1"/>
+      <w:numFmt w:val="decimal"/>
+      <w:lvlText w:val="%4."/>
+      <w:lvlJc w:val="left"/>
+      <w:pPr>
+        <w:ind w:left="2880" w:hanging="360"/>
+      </w:pPr>
+    </w:lvl>
+    <w:lvl w:ilvl="4" w:tplc="04090019" w:tentative="1">
+      <w:start w:val="1"/>
+      <w:numFmt w:val="lowerLetter"/>
+      <w:lvlText w:val="%5."/>
+      <w:lvlJc w:val="left"/>
+      <w:pPr>
+        <w:ind w:left="3600" w:hanging="360"/>
+      </w:pPr>
+    </w:lvl>
+    <w:lvl w:ilvl="5" w:tplc="0409001B" w:tentative="1">
+      <w:start w:val="1"/>
+      <w:numFmt w:val="lowerRoman"/>
+      <w:lvlText w:val="%6."/>
+      <w:lvlJc w:val="right"/>
+      <w:pPr>
+        <w:ind w:left="4320" w:hanging="180"/>
+      </w:pPr>
+    </w:lvl>
+    <w:lvl w:ilvl="6" w:tplc="0409000F" w:tentative="1">
+      <w:start w:val="1"/>
+      <w:numFmt w:val="decimal"/>
+      <w:lvlText w:val="%7."/>
+      <w:lvlJc w:val="left"/>
+      <w:pPr>
+        <w:ind w:left="5040" w:hanging="360"/>
+      </w:pPr>
+    </w:lvl>
+    <w:lvl w:ilvl="7" w:tplc="04090019" w:tentative="1">
+      <w:start w:val="1"/>
+      <w:numFmt w:val="lowerLetter"/>
+      <w:lvlText w:val="%8."/>
+      <w:lvlJc w:val="left"/>
+      <w:pPr>
+        <w:ind w:left="5760" w:hanging="360"/>
+      </w:pPr>
+    </w:lvl>
+    <w:lvl w:ilvl="8" w:tplc="0409001B" w:tentative="1">
+      <w:start w:val="1"/>
+      <w:numFmt w:val="lowerRoman"/>
+      <w:lvlText w:val="%9."/>
+      <w:lvlJc w:val="right"/>
+      <w:pPr>
+        <w:ind w:left="6480" w:hanging="180"/>
+      </w:pPr>
+    </w:lvl>
+  </w:abstractNum>
+  <w:abstractNum w:abstractNumId="6" w15:restartNumberingAfterBreak="0">
     <w:nsid w:val="5FFD27FC"/>
     <w:multiLevelType w:val="hybridMultilevel"/>
     <w:tmpl w:val="0DD03EDC"/>
@@ -2213,7 +2341,7 @@
       </w:pPr>
     </w:lvl>
   </w:abstractNum>
-  <w:abstractNum w:abstractNumId="6" w15:restartNumberingAfterBreak="0">
+  <w:abstractNum w:abstractNumId="7" w15:restartNumberingAfterBreak="0">
     <w:nsid w:val="70E71A57"/>
     <w:multiLevelType w:val="hybridMultilevel"/>
     <w:tmpl w:val="479A2BDC"/>
@@ -2303,8 +2431,97 @@
       </w:pPr>
     </w:lvl>
   </w:abstractNum>
+  <w:abstractNum w:abstractNumId="8" w15:restartNumberingAfterBreak="0">
+    <w:nsid w:val="7A432BF4"/>
+    <w:multiLevelType w:val="hybridMultilevel"/>
+    <w:tmpl w:val="AB821424"/>
+    <w:lvl w:ilvl="0" w:tplc="04090011">
+      <w:start w:val="1"/>
+      <w:numFmt w:val="decimal"/>
+      <w:lvlText w:val="%1)"/>
+      <w:lvlJc w:val="left"/>
+      <w:pPr>
+        <w:ind w:left="720" w:hanging="360"/>
+      </w:pPr>
+      <w:rPr>
+        <w:rFonts w:hint="default"/>
+      </w:rPr>
+    </w:lvl>
+    <w:lvl w:ilvl="1" w:tplc="04090019" w:tentative="1">
+      <w:start w:val="1"/>
+      <w:numFmt w:val="lowerLetter"/>
+      <w:lvlText w:val="%2."/>
+      <w:lvlJc w:val="left"/>
+      <w:pPr>
+        <w:ind w:left="1440" w:hanging="360"/>
+      </w:pPr>
+    </w:lvl>
+    <w:lvl w:ilvl="2" w:tplc="0409001B" w:tentative="1">
+      <w:start w:val="1"/>
+      <w:numFmt w:val="lowerRoman"/>
+      <w:lvlText w:val="%3."/>
+      <w:lvlJc w:val="right"/>
+      <w:pPr>
+        <w:ind w:left="2160" w:hanging="180"/>
+      </w:pPr>
+    </w:lvl>
+    <w:lvl w:ilvl="3" w:tplc="0409000F" w:tentative="1">
+      <w:start w:val="1"/>
+      <w:numFmt w:val="decimal"/>
+      <w:lvlText w:val="%4."/>
+      <w:lvlJc w:val="left"/>
+      <w:pPr>
+        <w:ind w:left="2880" w:hanging="360"/>
+      </w:pPr>
+    </w:lvl>
+    <w:lvl w:ilvl="4" w:tplc="04090019" w:tentative="1">
+      <w:start w:val="1"/>
+      <w:numFmt w:val="lowerLetter"/>
+      <w:lvlText w:val="%5."/>
+      <w:lvlJc w:val="left"/>
+      <w:pPr>
+        <w:ind w:left="3600" w:hanging="360"/>
+      </w:pPr>
+    </w:lvl>
+    <w:lvl w:ilvl="5" w:tplc="0409001B" w:tentative="1">
+      <w:start w:val="1"/>
+      <w:numFmt w:val="lowerRoman"/>
+      <w:lvlText w:val="%6."/>
+      <w:lvlJc w:val="right"/>
+      <w:pPr>
+        <w:ind w:left="4320" w:hanging="180"/>
+      </w:pPr>
+    </w:lvl>
+    <w:lvl w:ilvl="6" w:tplc="0409000F" w:tentative="1">
+      <w:start w:val="1"/>
+      <w:numFmt w:val="decimal"/>
+      <w:lvlText w:val="%7."/>
+      <w:lvlJc w:val="left"/>
+      <w:pPr>
+        <w:ind w:left="5040" w:hanging="360"/>
+      </w:pPr>
+    </w:lvl>
+    <w:lvl w:ilvl="7" w:tplc="04090019" w:tentative="1">
+      <w:start w:val="1"/>
+      <w:numFmt w:val="lowerLetter"/>
+      <w:lvlText w:val="%8."/>
+      <w:lvlJc w:val="left"/>
+      <w:pPr>
+        <w:ind w:left="5760" w:hanging="360"/>
+      </w:pPr>
+    </w:lvl>
+    <w:lvl w:ilvl="8" w:tplc="0409001B" w:tentative="1">
+      <w:start w:val="1"/>
+      <w:numFmt w:val="lowerRoman"/>
+      <w:lvlText w:val="%9."/>
+      <w:lvlJc w:val="right"/>
+      <w:pPr>
+        <w:ind w:left="6480" w:hanging="180"/>
+      </w:pPr>
+    </w:lvl>
+  </w:abstractNum>
   <w:num w:numId="1" w16cid:durableId="1596281284">
-    <w:abstractNumId w:val="5"/>
+    <w:abstractNumId w:val="6"/>
   </w:num>
   <w:num w:numId="2" w16cid:durableId="547959881">
     <w:abstractNumId w:val="0"/>
@@ -2313,7 +2530,7 @@
     <w:abstractNumId w:val="1"/>
   </w:num>
   <w:num w:numId="4" w16cid:durableId="294021458">
-    <w:abstractNumId w:val="6"/>
+    <w:abstractNumId w:val="7"/>
   </w:num>
   <w:num w:numId="5" w16cid:durableId="1992706973">
     <w:abstractNumId w:val="4"/>
@@ -2323,6 +2540,12 @@
   </w:num>
   <w:num w:numId="7" w16cid:durableId="1257904586">
     <w:abstractNumId w:val="3"/>
+  </w:num>
+  <w:num w:numId="8" w16cid:durableId="612252654">
+    <w:abstractNumId w:val="8"/>
+  </w:num>
+  <w:num w:numId="9" w16cid:durableId="793644912">
+    <w:abstractNumId w:val="5"/>
   </w:num>
 </w:numbering>
 </file>

</xml_diff>